<commit_message>
Add per_epoch save model support
</commit_message>
<xml_diff>
--- a/Notes/Notes.docx
+++ b/Notes/Notes.docx
@@ -683,36 +683,463 @@
           <w:lang w:val="en-US" w:eastAsia="zh-CN" w:bidi="ar"/>
         </w:rPr>
       </w:pPr>
-    </w:p>
-    <w:p>
-      <w:pPr>
-        <w:keepNext w:val="0"/>
-        <w:keepLines w:val="0"/>
-        <w:widowControl/>
-        <w:suppressLineNumbers w:val="0"/>
-        <w:jc w:val="left"/>
-        <w:rPr>
-          <w:rFonts w:hint="default" w:hAnsi="sans-serif" w:eastAsia="sans-serif" w:cs="sans-serif" w:asciiTheme="minorAscii"/>
-          <w:kern w:val="0"/>
-          <w:sz w:val="24"/>
-          <w:szCs w:val="24"/>
-          <w:lang w:val="en" w:eastAsia="zh-CN" w:bidi="ar"/>
-        </w:rPr>
-      </w:pPr>
-      <w:r>
-        <w:rPr>
-          <w:rFonts w:hint="default" w:hAnsi="sans-serif" w:eastAsia="sans-serif" w:cs="sans-serif" w:asciiTheme="minorAscii"/>
-          <w:kern w:val="0"/>
-          <w:sz w:val="24"/>
-          <w:szCs w:val="24"/>
-          <w:lang w:val="en" w:eastAsia="zh-CN" w:bidi="ar"/>
-        </w:rPr>
-        <w:t>Alexnet ZFNet VGG最后的4096-&gt;1000是因为ILSVRC有1000种分类.也就是后面的全连接层才是完成最终分类,前面的卷积层负责提取信息.</w:t>
-      </w:r>
       <w:bookmarkStart w:id="0" w:name="_GoBack"/>
       <w:bookmarkEnd w:id="0"/>
     </w:p>
-    <w:p/>
+    <w:p>
+      <w:pPr>
+        <w:keepNext w:val="0"/>
+        <w:keepLines w:val="0"/>
+        <w:widowControl/>
+        <w:suppressLineNumbers w:val="0"/>
+        <w:jc w:val="left"/>
+        <w:rPr>
+          <w:rFonts w:hint="default" w:hAnsi="sans-serif" w:eastAsia="sans-serif" w:cs="sans-serif" w:asciiTheme="minorAscii"/>
+          <w:kern w:val="0"/>
+          <w:sz w:val="24"/>
+          <w:szCs w:val="24"/>
+          <w:lang w:val="en" w:eastAsia="zh-CN" w:bidi="ar"/>
+        </w:rPr>
+      </w:pPr>
+      <w:r>
+        <w:rPr>
+          <w:rFonts w:hint="default" w:hAnsi="sans-serif" w:eastAsia="sans-serif" w:cs="sans-serif" w:asciiTheme="minorAscii"/>
+          <w:kern w:val="0"/>
+          <w:sz w:val="24"/>
+          <w:szCs w:val="24"/>
+          <w:lang w:val="en" w:eastAsia="zh-CN" w:bidi="ar"/>
+        </w:rPr>
+        <w:t>Alexnet ZFNet VGG最后的4096-&gt;1000是因为ILSVRC有1000种分类.也就是后面的全连接层才是完成最终分类,前面的卷积层负责提取信息.</w:t>
+      </w:r>
+    </w:p>
+    <w:p>
+      <w:pPr>
+        <w:keepNext w:val="0"/>
+        <w:keepLines w:val="0"/>
+        <w:widowControl/>
+        <w:suppressLineNumbers w:val="0"/>
+        <w:jc w:val="left"/>
+        <w:rPr>
+          <w:rFonts w:hint="default" w:hAnsi="sans-serif" w:eastAsia="sans-serif" w:cs="sans-serif" w:asciiTheme="minorAscii"/>
+          <w:kern w:val="0"/>
+          <w:sz w:val="24"/>
+          <w:szCs w:val="24"/>
+          <w:lang w:val="en" w:eastAsia="zh-CN" w:bidi="ar"/>
+        </w:rPr>
+      </w:pPr>
+    </w:p>
+    <w:p>
+      <w:pPr>
+        <w:keepNext w:val="0"/>
+        <w:keepLines w:val="0"/>
+        <w:widowControl/>
+        <w:suppressLineNumbers w:val="0"/>
+        <w:jc w:val="left"/>
+        <w:rPr>
+          <w:rFonts w:hint="default" w:hAnsi="sans-serif" w:eastAsia="sans-serif" w:cs="sans-serif" w:asciiTheme="minorAscii"/>
+          <w:kern w:val="0"/>
+          <w:sz w:val="24"/>
+          <w:szCs w:val="24"/>
+          <w:lang w:val="en" w:eastAsia="zh-CN" w:bidi="ar"/>
+        </w:rPr>
+      </w:pPr>
+      <w:r>
+        <w:rPr>
+          <w:rFonts w:hint="default" w:hAnsi="sans-serif" w:eastAsia="sans-serif" w:cs="sans-serif" w:asciiTheme="minorAscii"/>
+          <w:kern w:val="0"/>
+          <w:sz w:val="24"/>
+          <w:szCs w:val="24"/>
+          <w:lang w:val="en" w:eastAsia="zh-CN" w:bidi="ar"/>
+        </w:rPr>
+        <w:t>2019/4/12</w:t>
+      </w:r>
+    </w:p>
+    <w:p>
+      <w:pPr>
+        <w:rPr>
+          <w:rFonts w:hint="default"/>
+          <w:sz w:val="24"/>
+          <w:szCs w:val="24"/>
+          <w:lang w:val="en"/>
+        </w:rPr>
+      </w:pPr>
+      <w:r>
+        <w:rPr>
+          <w:rFonts w:hint="default"/>
+          <w:sz w:val="24"/>
+          <w:szCs w:val="24"/>
+          <w:lang w:val="en"/>
+        </w:rPr>
+        <w:t>将AlexNet最后一层改成2，成功训练了一个二分类demo</w:t>
+      </w:r>
+    </w:p>
+    <w:p>
+      <w:pPr>
+        <w:rPr>
+          <w:rFonts w:hint="default"/>
+          <w:sz w:val="24"/>
+          <w:szCs w:val="24"/>
+          <w:lang w:val="en"/>
+        </w:rPr>
+      </w:pPr>
+      <w:r>
+        <w:rPr>
+          <w:rFonts w:hint="default"/>
+          <w:sz w:val="24"/>
+          <w:szCs w:val="24"/>
+          <w:lang w:val="en"/>
+        </w:rPr>
+        <w:t>Class 1000 分类太慢了 等以后再尝试吧</w:t>
+      </w:r>
+    </w:p>
+    <w:p>
+      <w:pPr>
+        <w:rPr>
+          <w:rFonts w:hint="default"/>
+          <w:sz w:val="24"/>
+          <w:szCs w:val="24"/>
+          <w:lang w:val="en"/>
+        </w:rPr>
+      </w:pPr>
+    </w:p>
+    <w:p>
+      <w:pPr>
+        <w:rPr>
+          <w:rFonts w:hint="default"/>
+          <w:sz w:val="24"/>
+          <w:szCs w:val="24"/>
+          <w:lang w:val="en"/>
+        </w:rPr>
+      </w:pPr>
+      <w:r>
+        <w:rPr>
+          <w:rFonts w:hint="default"/>
+          <w:sz w:val="24"/>
+          <w:szCs w:val="24"/>
+          <w:lang w:val="en"/>
+        </w:rPr>
+        <w:t>An overview of gradient descent optimization algorithms</w:t>
+      </w:r>
+    </w:p>
+    <w:p>
+      <w:pPr>
+        <w:keepNext w:val="0"/>
+        <w:keepLines w:val="0"/>
+        <w:widowControl/>
+        <w:suppressLineNumbers w:val="0"/>
+        <w:jc w:val="left"/>
+      </w:pPr>
+      <w:r>
+        <w:rPr>
+          <w:rFonts w:hint="default"/>
+          <w:sz w:val="24"/>
+          <w:szCs w:val="24"/>
+          <w:lang w:val="en"/>
+        </w:rPr>
+        <w:t>Batch gradient descent:</w:t>
+      </w:r>
+      <w:r>
+        <w:rPr>
+          <w:rFonts w:ascii="MathJax_Math" w:hAnsi="MathJax_Math" w:eastAsia="MathJax_Math" w:cs="MathJax_Math"/>
+          <w:i/>
+          <w:kern w:val="0"/>
+          <w:sz w:val="31"/>
+          <w:szCs w:val="31"/>
+          <w:lang w:val="en-US" w:eastAsia="zh-CN" w:bidi="ar"/>
+        </w:rPr>
+        <w:t>θ</w:t>
+      </w:r>
+      <w:r>
+        <w:rPr>
+          <w:rFonts w:ascii="MathJax_Main" w:hAnsi="MathJax_Main" w:eastAsia="MathJax_Main" w:cs="MathJax_Main"/>
+          <w:kern w:val="0"/>
+          <w:sz w:val="31"/>
+          <w:szCs w:val="31"/>
+          <w:bdr w:val="none" w:color="auto" w:sz="0" w:space="0"/>
+          <w:lang w:val="en-US" w:eastAsia="zh-CN" w:bidi="ar"/>
+        </w:rPr>
+        <w:t>=</w:t>
+      </w:r>
+      <w:r>
+        <w:rPr>
+          <w:rFonts w:hint="default" w:ascii="MathJax_Math" w:hAnsi="MathJax_Math" w:eastAsia="MathJax_Math" w:cs="MathJax_Math"/>
+          <w:i/>
+          <w:kern w:val="0"/>
+          <w:sz w:val="31"/>
+          <w:szCs w:val="31"/>
+          <w:bdr w:val="none" w:color="auto" w:sz="0" w:space="0"/>
+          <w:lang w:val="en-US" w:eastAsia="zh-CN" w:bidi="ar"/>
+        </w:rPr>
+        <w:t>θ</w:t>
+      </w:r>
+      <w:r>
+        <w:rPr>
+          <w:rFonts w:hint="default" w:ascii="MathJax_Main" w:hAnsi="MathJax_Main" w:eastAsia="MathJax_Main" w:cs="MathJax_Main"/>
+          <w:kern w:val="0"/>
+          <w:sz w:val="31"/>
+          <w:szCs w:val="31"/>
+          <w:bdr w:val="none" w:color="auto" w:sz="0" w:space="0"/>
+          <w:lang w:val="en-US" w:eastAsia="zh-CN" w:bidi="ar"/>
+        </w:rPr>
+        <w:t>−</w:t>
+      </w:r>
+      <w:r>
+        <w:rPr>
+          <w:rFonts w:hint="default" w:ascii="MathJax_Math" w:hAnsi="MathJax_Math" w:eastAsia="MathJax_Math" w:cs="MathJax_Math"/>
+          <w:i/>
+          <w:kern w:val="0"/>
+          <w:sz w:val="31"/>
+          <w:szCs w:val="31"/>
+          <w:bdr w:val="none" w:color="auto" w:sz="0" w:space="0"/>
+          <w:lang w:val="en-US" w:eastAsia="zh-CN" w:bidi="ar"/>
+        </w:rPr>
+        <w:t>α</w:t>
+      </w:r>
+      <w:r>
+        <w:rPr>
+          <w:rFonts w:hint="default" w:ascii="MathJax_Main" w:hAnsi="MathJax_Main" w:eastAsia="MathJax_Main" w:cs="MathJax_Main"/>
+          <w:kern w:val="0"/>
+          <w:sz w:val="31"/>
+          <w:szCs w:val="31"/>
+          <w:lang w:val="en-US" w:eastAsia="zh-CN" w:bidi="ar"/>
+        </w:rPr>
+        <w:t>∇</w:t>
+      </w:r>
+      <w:r>
+        <w:rPr>
+          <w:rFonts w:hint="default" w:ascii="MathJax_Math" w:hAnsi="MathJax_Math" w:eastAsia="MathJax_Math" w:cs="MathJax_Math"/>
+          <w:i/>
+          <w:kern w:val="0"/>
+          <w:sz w:val="17"/>
+          <w:szCs w:val="17"/>
+          <w:lang w:val="en-US" w:eastAsia="zh-CN" w:bidi="ar"/>
+        </w:rPr>
+        <w:t>θ</w:t>
+      </w:r>
+      <w:r>
+        <w:rPr>
+          <w:rFonts w:hint="default" w:ascii="MathJax_Math" w:hAnsi="MathJax_Math" w:eastAsia="MathJax_Math" w:cs="MathJax_Math"/>
+          <w:i/>
+          <w:kern w:val="0"/>
+          <w:sz w:val="31"/>
+          <w:szCs w:val="31"/>
+          <w:lang w:val="en-US" w:eastAsia="zh-CN" w:bidi="ar"/>
+        </w:rPr>
+        <w:t>J</w:t>
+      </w:r>
+      <w:r>
+        <w:rPr>
+          <w:rFonts w:hint="default" w:ascii="MathJax_Main" w:hAnsi="MathJax_Main" w:eastAsia="MathJax_Main" w:cs="MathJax_Main"/>
+          <w:kern w:val="0"/>
+          <w:sz w:val="31"/>
+          <w:szCs w:val="31"/>
+          <w:lang w:val="en-US" w:eastAsia="zh-CN" w:bidi="ar"/>
+        </w:rPr>
+        <w:t>(</w:t>
+      </w:r>
+      <w:r>
+        <w:rPr>
+          <w:rFonts w:hint="default" w:ascii="MathJax_Math" w:hAnsi="MathJax_Math" w:eastAsia="MathJax_Math" w:cs="MathJax_Math"/>
+          <w:i/>
+          <w:kern w:val="0"/>
+          <w:sz w:val="31"/>
+          <w:szCs w:val="31"/>
+          <w:lang w:val="en-US" w:eastAsia="zh-CN" w:bidi="ar"/>
+        </w:rPr>
+        <w:t>θ</w:t>
+      </w:r>
+      <w:r>
+        <w:rPr>
+          <w:rFonts w:hint="default" w:ascii="MathJax_Main" w:hAnsi="MathJax_Main" w:eastAsia="MathJax_Main" w:cs="MathJax_Main"/>
+          <w:kern w:val="0"/>
+          <w:sz w:val="31"/>
+          <w:szCs w:val="31"/>
+          <w:lang w:val="en-US" w:eastAsia="zh-CN" w:bidi="ar"/>
+        </w:rPr>
+        <w:t>)</w:t>
+      </w:r>
+    </w:p>
+    <w:p>
+      <w:pPr>
+        <w:rPr>
+          <w:rFonts w:hint="default" w:ascii="MathJax_Math" w:hAnsi="MathJax_Math" w:eastAsia="MathJax_Math" w:cs="MathJax_Math"/>
+          <w:i w:val="0"/>
+          <w:iCs/>
+          <w:kern w:val="0"/>
+          <w:sz w:val="24"/>
+          <w:szCs w:val="24"/>
+          <w:lang w:val="en" w:eastAsia="zh-CN" w:bidi="ar"/>
+        </w:rPr>
+      </w:pPr>
+      <w:r>
+        <w:rPr>
+          <w:rFonts w:hint="default" w:ascii="MathJax_Math" w:hAnsi="MathJax_Math" w:eastAsia="MathJax_Math" w:cs="MathJax_Math"/>
+          <w:i w:val="0"/>
+          <w:iCs/>
+          <w:kern w:val="0"/>
+          <w:sz w:val="24"/>
+          <w:szCs w:val="24"/>
+          <w:lang w:val="en-US" w:eastAsia="zh-CN" w:bidi="ar"/>
+        </w:rPr>
+        <w:t>α</w:t>
+      </w:r>
+      <w:r>
+        <w:rPr>
+          <w:rFonts w:hint="default" w:ascii="MathJax_Math" w:hAnsi="MathJax_Math" w:eastAsia="MathJax_Math" w:cs="MathJax_Math"/>
+          <w:i w:val="0"/>
+          <w:iCs/>
+          <w:kern w:val="0"/>
+          <w:sz w:val="24"/>
+          <w:szCs w:val="24"/>
+          <w:lang w:val="en" w:eastAsia="zh-CN" w:bidi="ar"/>
+        </w:rPr>
+        <w:t xml:space="preserve">是学习率 </w:t>
+      </w:r>
+    </w:p>
+    <w:p>
+      <w:pPr>
+        <w:rPr>
+          <w:rFonts w:hint="default" w:ascii="MathJax_Math" w:hAnsi="MathJax_Math" w:eastAsia="MathJax_Math" w:cs="MathJax_Math"/>
+          <w:i w:val="0"/>
+          <w:iCs/>
+          <w:kern w:val="0"/>
+          <w:sz w:val="24"/>
+          <w:szCs w:val="24"/>
+          <w:lang w:val="en" w:eastAsia="zh-CN" w:bidi="ar"/>
+        </w:rPr>
+      </w:pPr>
+      <w:r>
+        <w:rPr>
+          <w:rFonts w:hint="default" w:ascii="MathJax_Math" w:hAnsi="MathJax_Math" w:eastAsia="MathJax_Math" w:cs="MathJax_Math"/>
+          <w:i w:val="0"/>
+          <w:iCs/>
+          <w:kern w:val="0"/>
+          <w:sz w:val="24"/>
+          <w:szCs w:val="24"/>
+          <w:lang w:val="en" w:eastAsia="zh-CN" w:bidi="ar"/>
+        </w:rPr>
+        <w:t>优点：准确（采用整个训练集的数据计算cost function对参数的梯度）</w:t>
+      </w:r>
+    </w:p>
+    <w:p>
+      <w:pPr>
+        <w:rPr>
+          <w:rFonts w:hint="default" w:ascii="MathJax_Math" w:hAnsi="MathJax_Math" w:eastAsia="MathJax_Math" w:cs="MathJax_Math"/>
+          <w:i w:val="0"/>
+          <w:iCs/>
+          <w:kern w:val="0"/>
+          <w:sz w:val="24"/>
+          <w:szCs w:val="24"/>
+          <w:lang w:val="en" w:eastAsia="zh-CN" w:bidi="ar"/>
+        </w:rPr>
+      </w:pPr>
+      <w:r>
+        <w:rPr>
+          <w:rFonts w:hint="default" w:ascii="MathJax_Math" w:hAnsi="MathJax_Math" w:eastAsia="MathJax_Math" w:cs="MathJax_Math"/>
+          <w:i w:val="0"/>
+          <w:iCs/>
+          <w:kern w:val="0"/>
+          <w:sz w:val="24"/>
+          <w:szCs w:val="24"/>
+          <w:lang w:val="en" w:eastAsia="zh-CN" w:bidi="ar"/>
+        </w:rPr>
+        <w:t>缺点：非常慢，不能投入新数据实时更新模型</w:t>
+      </w:r>
+    </w:p>
+    <w:p>
+      <w:pPr>
+        <w:keepNext w:val="0"/>
+        <w:keepLines w:val="0"/>
+        <w:widowControl/>
+        <w:suppressLineNumbers w:val="0"/>
+        <w:jc w:val="left"/>
+      </w:pPr>
+      <w:r>
+        <w:rPr>
+          <w:rFonts w:hint="default" w:hAnsi="MathJax_Math" w:eastAsia="MathJax_Math" w:cs="MathJax_Math" w:asciiTheme="minorAscii"/>
+          <w:i w:val="0"/>
+          <w:iCs/>
+          <w:kern w:val="0"/>
+          <w:sz w:val="24"/>
+          <w:szCs w:val="24"/>
+          <w:lang w:val="en" w:eastAsia="zh-CN" w:bidi="ar"/>
+        </w:rPr>
+        <w:t>Stochastic gradient descent:</w:t>
+      </w:r>
+      <w:r>
+        <w:rPr>
+          <w:rFonts w:ascii="宋体" w:hAnsi="宋体" w:eastAsia="宋体" w:cs="宋体"/>
+          <w:kern w:val="0"/>
+          <w:sz w:val="24"/>
+          <w:szCs w:val="24"/>
+          <w:lang w:val="en-US" w:eastAsia="zh-CN" w:bidi="ar"/>
+        </w:rPr>
+        <w:drawing>
+          <wp:inline distT="0" distB="0" distL="114300" distR="114300">
+            <wp:extent cx="304800" cy="304800"/>
+            <wp:effectExtent l="0" t="0" r="0" b="0"/>
+            <wp:docPr id="1" name="Picture 1" descr="IMG_256"/>
+            <wp:cNvGraphicFramePr>
+              <a:graphicFrameLocks xmlns:a="http://schemas.openxmlformats.org/drawingml/2006/main" noChangeAspect="1"/>
+            </wp:cNvGraphicFramePr>
+            <a:graphic xmlns:a="http://schemas.openxmlformats.org/drawingml/2006/main">
+              <a:graphicData uri="http://schemas.openxmlformats.org/drawingml/2006/picture">
+                <pic:pic xmlns:pic="http://schemas.openxmlformats.org/drawingml/2006/picture">
+                  <pic:nvPicPr>
+                    <pic:cNvPr id="1" name="Picture 1" descr="IMG_256"/>
+                    <pic:cNvPicPr>
+                      <a:picLocks noChangeAspect="1"/>
+                    </pic:cNvPicPr>
+                  </pic:nvPicPr>
+                  <pic:blipFill>
+                    <a:blip r:embed="rId4"/>
+                    <a:stretch>
+                      <a:fillRect/>
+                    </a:stretch>
+                  </pic:blipFill>
+                  <pic:spPr>
+                    <a:xfrm>
+                      <a:off x="0" y="0"/>
+                      <a:ext cx="304800" cy="304800"/>
+                    </a:xfrm>
+                    <a:prstGeom prst="rect">
+                      <a:avLst/>
+                    </a:prstGeom>
+                    <a:noFill/>
+                    <a:ln w="9525">
+                      <a:noFill/>
+                    </a:ln>
+                  </pic:spPr>
+                </pic:pic>
+              </a:graphicData>
+            </a:graphic>
+          </wp:inline>
+        </w:drawing>
+      </w:r>
+    </w:p>
+    <w:p>
+      <w:pPr>
+        <w:rPr>
+          <w:rFonts w:hint="default" w:hAnsi="MathJax_Math" w:eastAsia="MathJax_Math" w:cs="MathJax_Math" w:asciiTheme="minorAscii"/>
+          <w:i w:val="0"/>
+          <w:iCs/>
+          <w:kern w:val="0"/>
+          <w:sz w:val="24"/>
+          <w:szCs w:val="24"/>
+          <w:lang w:val="en" w:eastAsia="zh-CN" w:bidi="ar"/>
+        </w:rPr>
+      </w:pPr>
+    </w:p>
+    <w:p>
+      <w:pPr>
+        <w:rPr>
+          <w:rFonts w:hint="default"/>
+          <w:sz w:val="24"/>
+          <w:szCs w:val="24"/>
+          <w:lang w:val="en"/>
+        </w:rPr>
+      </w:pPr>
+    </w:p>
     <w:sectPr>
       <w:pgSz w:w="11906" w:h="16838"/>
       <w:pgMar w:top="1440" w:right="1800" w:bottom="1440" w:left="1800" w:header="720" w:footer="720" w:gutter="0"/>
@@ -798,7 +1225,7 @@
     <w:lsdException w:qFormat="1" w:unhideWhenUsed="0" w:uiPriority="0" w:semiHidden="0" w:name="Title"/>
     <w:lsdException w:unhideWhenUsed="0" w:uiPriority="0" w:semiHidden="0" w:name="Closing"/>
     <w:lsdException w:unhideWhenUsed="0" w:uiPriority="0" w:semiHidden="0" w:name="Signature"/>
-    <w:lsdException w:unhideWhenUsed="0" w:uiPriority="0" w:name="Default Paragraph Font"/>
+    <w:lsdException w:qFormat="1" w:unhideWhenUsed="0" w:uiPriority="0" w:name="Default Paragraph Font"/>
     <w:lsdException w:unhideWhenUsed="0" w:uiPriority="0" w:semiHidden="0" w:name="Body Text"/>
     <w:lsdException w:unhideWhenUsed="0" w:uiPriority="0" w:semiHidden="0" w:name="Body Text Indent"/>
     <w:lsdException w:unhideWhenUsed="0" w:uiPriority="0" w:semiHidden="0" w:name="List Continue"/>
@@ -836,7 +1263,7 @@
     <w:lsdException w:unhideWhenUsed="0" w:uiPriority="0" w:semiHidden="0" w:name="HTML Sample"/>
     <w:lsdException w:unhideWhenUsed="0" w:uiPriority="0" w:semiHidden="0" w:name="HTML Typewriter"/>
     <w:lsdException w:unhideWhenUsed="0" w:uiPriority="0" w:semiHidden="0" w:name="HTML Variable"/>
-    <w:lsdException w:unhideWhenUsed="0" w:uiPriority="0" w:name="Normal Table"/>
+    <w:lsdException w:qFormat="1" w:unhideWhenUsed="0" w:uiPriority="0" w:name="Normal Table"/>
     <w:lsdException w:unhideWhenUsed="0" w:uiPriority="0" w:semiHidden="0" w:name="annotation subject"/>
     <w:lsdException w:unhideWhenUsed="0" w:uiPriority="0" w:semiHidden="0" w:name="Table Simple 1"/>
     <w:lsdException w:unhideWhenUsed="0" w:uiPriority="0" w:semiHidden="0" w:name="Table Simple 2"/>
@@ -994,11 +1421,13 @@
   <w:style w:type="character" w:default="1" w:styleId="2">
     <w:name w:val="Default Paragraph Font"/>
     <w:semiHidden/>
+    <w:qFormat/>
     <w:uiPriority w:val="0"/>
   </w:style>
   <w:style w:type="table" w:default="1" w:styleId="3">
     <w:name w:val="Normal Table"/>
     <w:semiHidden/>
+    <w:qFormat/>
     <w:uiPriority w:val="0"/>
     <w:tblPr>
       <w:tblLayout w:type="fixed"/>

</xml_diff>